<commit_message>
TAD queue, update engineering method
</commit_message>
<xml_diff>
--- a/docs/TAD's/Stack.docx
+++ b/docs/TAD's/Stack.docx
@@ -1693,7 +1693,339 @@
                 <w:sz w:val="24"/>
                 <w:szCs w:val="24"/>
               </w:rPr>
-              <w:t xml:space="preserve"> priority queue</w:t>
+              <w:t xml:space="preserve"> </w:t>
+            </w:r>
+            <w:r>
+              <w:rPr>
+                <w:rFonts w:ascii="Times New Roman" w:hAnsi="Times New Roman" w:cs="Times New Roman"/>
+                <w:i/>
+                <w:iCs/>
+                <w:sz w:val="24"/>
+                <w:szCs w:val="24"/>
+              </w:rPr>
+              <w:t>Stack”</w:t>
+            </w:r>
+            <w:r>
+              <w:rPr>
+                <w:rFonts w:ascii="Times New Roman" w:hAnsi="Times New Roman" w:cs="Times New Roman"/>
+                <w:i/>
+                <w:iCs/>
+                <w:sz w:val="24"/>
+                <w:szCs w:val="24"/>
+              </w:rPr>
+              <w:t>.</w:t>
+            </w:r>
+          </w:p>
+          <w:p>
+            <w:pPr>
+              <w:spacing w:line="276" w:lineRule="auto"/>
+              <w:rPr>
+                <w:rFonts w:ascii="Times New Roman" w:hAnsi="Times New Roman" w:cs="Times New Roman"/>
+                <w:i/>
+                <w:iCs/>
+                <w:sz w:val="24"/>
+                <w:szCs w:val="24"/>
+              </w:rPr>
+            </w:pPr>
+            <w:r>
+              <w:rPr>
+                <w:rFonts w:ascii="Times New Roman" w:hAnsi="Times New Roman" w:cs="Times New Roman"/>
+                <w:i/>
+                <w:iCs/>
+                <w:sz w:val="24"/>
+                <w:szCs w:val="24"/>
+              </w:rPr>
+              <w:t>{Pre</w:t>
+            </w:r>
+            <w:r>
+              <w:rPr>
+                <w:rFonts w:ascii="Times New Roman" w:hAnsi="Times New Roman" w:cs="Times New Roman"/>
+                <w:i/>
+                <w:iCs/>
+                <w:sz w:val="24"/>
+                <w:szCs w:val="24"/>
+              </w:rPr>
+              <w:t>: None</w:t>
+            </w:r>
+            <w:r>
+              <w:rPr>
+                <w:rFonts w:ascii="Times New Roman" w:hAnsi="Times New Roman" w:cs="Times New Roman"/>
+                <w:i/>
+                <w:iCs/>
+                <w:sz w:val="24"/>
+                <w:szCs w:val="24"/>
+              </w:rPr>
+              <w:t>}</w:t>
+            </w:r>
+            <w:r>
+              <w:rPr>
+                <w:rFonts w:ascii="Times New Roman" w:hAnsi="Times New Roman" w:cs="Times New Roman"/>
+                <w:i/>
+                <w:iCs/>
+                <w:sz w:val="24"/>
+                <w:szCs w:val="24"/>
+              </w:rPr>
+              <w:t>.</w:t>
+            </w:r>
+          </w:p>
+          <w:p>
+            <w:pPr>
+              <w:spacing w:line="276" w:lineRule="auto"/>
+              <w:rPr>
+                <w:rFonts w:ascii="Times New Roman" w:hAnsi="Times New Roman" w:cs="Times New Roman"/>
+                <w:i/>
+                <w:iCs/>
+                <w:sz w:val="24"/>
+                <w:szCs w:val="24"/>
+              </w:rPr>
+            </w:pPr>
+            <w:r>
+              <w:rPr>
+                <w:rFonts w:ascii="Times New Roman" w:hAnsi="Times New Roman" w:cs="Times New Roman"/>
+                <w:i/>
+                <w:iCs/>
+                <w:sz w:val="24"/>
+                <w:szCs w:val="24"/>
+              </w:rPr>
+              <w:t>{</w:t>
+            </w:r>
+            <w:r>
+              <w:rPr>
+                <w:rFonts w:ascii="Times New Roman" w:hAnsi="Times New Roman" w:cs="Times New Roman"/>
+                <w:i/>
+                <w:iCs/>
+                <w:sz w:val="24"/>
+                <w:szCs w:val="24"/>
+              </w:rPr>
+              <w:t>Post: Returns a</w:t>
+            </w:r>
+            <w:r>
+              <w:rPr>
+                <w:rFonts w:ascii="Times New Roman" w:hAnsi="Times New Roman" w:cs="Times New Roman"/>
+                <w:i/>
+                <w:iCs/>
+                <w:sz w:val="24"/>
+                <w:szCs w:val="24"/>
+              </w:rPr>
+              <w:t>n</w:t>
+            </w:r>
+            <w:r>
+              <w:rPr>
+                <w:rFonts w:ascii="Times New Roman" w:hAnsi="Times New Roman" w:cs="Times New Roman"/>
+                <w:i/>
+                <w:iCs/>
+                <w:sz w:val="24"/>
+                <w:szCs w:val="24"/>
+              </w:rPr>
+              <w:t xml:space="preserve"> </w:t>
+            </w:r>
+            <w:r>
+              <w:rPr>
+                <w:rFonts w:ascii="Times New Roman" w:hAnsi="Times New Roman" w:cs="Times New Roman"/>
+                <w:i/>
+                <w:iCs/>
+                <w:sz w:val="24"/>
+                <w:szCs w:val="24"/>
+              </w:rPr>
+              <w:t>empty Stack</w:t>
+            </w:r>
+            <w:r>
+              <w:rPr>
+                <w:rFonts w:ascii="Times New Roman" w:hAnsi="Times New Roman" w:cs="Times New Roman"/>
+                <w:i/>
+                <w:iCs/>
+                <w:sz w:val="24"/>
+                <w:szCs w:val="24"/>
+              </w:rPr>
+              <w:t>}</w:t>
+            </w:r>
+            <w:r>
+              <w:rPr>
+                <w:rFonts w:ascii="Times New Roman" w:hAnsi="Times New Roman" w:cs="Times New Roman"/>
+                <w:i/>
+                <w:iCs/>
+                <w:sz w:val="24"/>
+                <w:szCs w:val="24"/>
+              </w:rPr>
+              <w:t>.</w:t>
+            </w:r>
+          </w:p>
+          <w:p>
+            <w:pPr>
+              <w:spacing w:line="276" w:lineRule="auto"/>
+              <w:rPr>
+                <w:rFonts w:ascii="Times New Roman" w:hAnsi="Times New Roman" w:cs="Times New Roman"/>
+                <w:i/>
+                <w:iCs/>
+                <w:sz w:val="24"/>
+                <w:szCs w:val="24"/>
+              </w:rPr>
+            </w:pPr>
+          </w:p>
+          <w:p>
+            <w:pPr>
+              <w:spacing w:line="276" w:lineRule="auto"/>
+              <w:rPr>
+                <w:rFonts w:ascii="Times New Roman" w:hAnsi="Times New Roman" w:cs="Times New Roman"/>
+                <w:b/>
+                <w:bCs/>
+                <w:sz w:val="24"/>
+                <w:szCs w:val="24"/>
+              </w:rPr>
+            </w:pPr>
+            <w:r>
+              <w:rPr>
+                <w:rFonts w:ascii="Times New Roman" w:hAnsi="Times New Roman" w:cs="Times New Roman"/>
+                <w:b/>
+                <w:bCs/>
+                <w:sz w:val="24"/>
+                <w:szCs w:val="24"/>
+              </w:rPr>
+              <w:t xml:space="preserve">Add </w:t>
+            </w:r>
+            <w:r>
+              <w:rPr>
+                <w:rFonts w:ascii="Times New Roman" w:hAnsi="Times New Roman" w:cs="Times New Roman"/>
+                <w:b/>
+                <w:bCs/>
+                <w:sz w:val="24"/>
+                <w:szCs w:val="24"/>
+              </w:rPr>
+              <w:t>Element</w:t>
+            </w:r>
+            <w:r>
+              <w:rPr>
+                <w:rFonts w:ascii="Times New Roman" w:hAnsi="Times New Roman" w:cs="Times New Roman"/>
+                <w:b/>
+                <w:bCs/>
+                <w:sz w:val="24"/>
+                <w:szCs w:val="24"/>
+              </w:rPr>
+              <w:t xml:space="preserve"> </w:t>
+            </w:r>
+            <w:r>
+              <w:rPr>
+                <w:rFonts w:ascii="Times New Roman" w:hAnsi="Times New Roman" w:cs="Times New Roman"/>
+                <w:b/>
+                <w:bCs/>
+                <w:sz w:val="24"/>
+                <w:szCs w:val="24"/>
+              </w:rPr>
+              <w:t>[</w:t>
+            </w:r>
+            <w:r>
+              <w:rPr>
+                <w:rFonts w:ascii="Times New Roman" w:hAnsi="Times New Roman" w:cs="Times New Roman"/>
+                <w:i/>
+                <w:iCs/>
+                <w:sz w:val="24"/>
+                <w:szCs w:val="24"/>
+              </w:rPr>
+              <w:t>push</w:t>
+            </w:r>
+            <w:r>
+              <w:rPr>
+                <w:rFonts w:ascii="Times New Roman" w:hAnsi="Times New Roman" w:cs="Times New Roman"/>
+                <w:b/>
+                <w:bCs/>
+                <w:sz w:val="24"/>
+                <w:szCs w:val="24"/>
+              </w:rPr>
+              <w:t xml:space="preserve">] </w:t>
+            </w:r>
+            <w:r>
+              <w:rPr>
+                <w:rFonts w:ascii="Times New Roman" w:hAnsi="Times New Roman" w:cs="Times New Roman"/>
+                <w:b/>
+                <w:bCs/>
+                <w:sz w:val="24"/>
+                <w:szCs w:val="24"/>
+              </w:rPr>
+              <w:t>–</w:t>
+            </w:r>
+            <w:r>
+              <w:rPr>
+                <w:rFonts w:ascii="Times New Roman" w:hAnsi="Times New Roman" w:cs="Times New Roman"/>
+                <w:b/>
+                <w:bCs/>
+                <w:sz w:val="24"/>
+                <w:szCs w:val="24"/>
+              </w:rPr>
+              <w:t xml:space="preserve"> </w:t>
+            </w:r>
+            <w:proofErr w:type="gramStart"/>
+            <w:r>
+              <w:rPr>
+                <w:rFonts w:ascii="Times New Roman" w:hAnsi="Times New Roman" w:cs="Times New Roman"/>
+                <w:b/>
+                <w:bCs/>
+                <w:sz w:val="24"/>
+                <w:szCs w:val="24"/>
+              </w:rPr>
+              <w:t>Modifi</w:t>
+            </w:r>
+            <w:r>
+              <w:rPr>
+                <w:rFonts w:ascii="Times New Roman" w:hAnsi="Times New Roman" w:cs="Times New Roman"/>
+                <w:b/>
+                <w:bCs/>
+                <w:sz w:val="24"/>
+                <w:szCs w:val="24"/>
+              </w:rPr>
+              <w:t>er</w:t>
+            </w:r>
+            <w:proofErr w:type="gramEnd"/>
+            <w:r>
+              <w:rPr>
+                <w:rFonts w:ascii="Times New Roman" w:hAnsi="Times New Roman" w:cs="Times New Roman"/>
+                <w:b/>
+                <w:bCs/>
+                <w:sz w:val="24"/>
+                <w:szCs w:val="24"/>
+              </w:rPr>
+              <w:t xml:space="preserve"> </w:t>
+            </w:r>
+          </w:p>
+          <w:p>
+            <w:pPr>
+              <w:spacing w:line="276" w:lineRule="auto"/>
+              <w:rPr>
+                <w:rFonts w:ascii="Times New Roman" w:hAnsi="Times New Roman" w:cs="Times New Roman"/>
+                <w:i/>
+                <w:iCs/>
+                <w:sz w:val="24"/>
+                <w:szCs w:val="24"/>
+              </w:rPr>
+            </w:pPr>
+            <w:r>
+              <w:rPr>
+                <w:rFonts w:ascii="Times New Roman" w:hAnsi="Times New Roman" w:cs="Times New Roman"/>
+                <w:i/>
+                <w:iCs/>
+                <w:sz w:val="24"/>
+                <w:szCs w:val="24"/>
+              </w:rPr>
+              <w:t>“</w:t>
+            </w:r>
+            <w:r>
+              <w:rPr>
+                <w:rFonts w:ascii="Times New Roman" w:hAnsi="Times New Roman" w:cs="Times New Roman"/>
+                <w:i/>
+                <w:iCs/>
+                <w:sz w:val="24"/>
+                <w:szCs w:val="24"/>
+              </w:rPr>
+              <w:t>Given an element by parameter it</w:t>
+            </w:r>
+            <w:r>
+              <w:rPr>
+                <w:rFonts w:ascii="Times New Roman" w:hAnsi="Times New Roman" w:cs="Times New Roman"/>
+                <w:i/>
+                <w:iCs/>
+                <w:sz w:val="24"/>
+                <w:szCs w:val="24"/>
+              </w:rPr>
+              <w:t xml:space="preserve"> is pushed into the top stack</w:t>
             </w:r>
             <w:r>
               <w:rPr>
@@ -1745,7 +2077,109 @@
                 <w:sz w:val="24"/>
                 <w:szCs w:val="24"/>
               </w:rPr>
-              <w:t>: None</w:t>
+              <w:t xml:space="preserve">: </w:t>
+            </w:r>
+            <w:r>
+              <w:rPr>
+                <w:rFonts w:ascii="Times New Roman" w:hAnsi="Times New Roman" w:cs="Times New Roman"/>
+                <w:i/>
+                <w:iCs/>
+                <w:sz w:val="24"/>
+                <w:szCs w:val="24"/>
+              </w:rPr>
+              <w:t xml:space="preserve">There must be a </w:t>
+            </w:r>
+            <w:r>
+              <w:rPr>
+                <w:rFonts w:ascii="Times New Roman" w:hAnsi="Times New Roman" w:cs="Times New Roman"/>
+                <w:i/>
+                <w:iCs/>
+                <w:sz w:val="24"/>
+                <w:szCs w:val="24"/>
+              </w:rPr>
+              <w:t>Stack</w:t>
+            </w:r>
+            <w:r>
+              <w:rPr>
+                <w:rFonts w:ascii="Times New Roman" w:hAnsi="Times New Roman" w:cs="Times New Roman"/>
+                <w:i/>
+                <w:iCs/>
+                <w:sz w:val="24"/>
+                <w:szCs w:val="24"/>
+              </w:rPr>
+              <w:t>, and the element must be of a compatible type}</w:t>
+            </w:r>
+            <w:r>
+              <w:rPr>
+                <w:rFonts w:ascii="Times New Roman" w:hAnsi="Times New Roman" w:cs="Times New Roman"/>
+                <w:i/>
+                <w:iCs/>
+                <w:sz w:val="24"/>
+                <w:szCs w:val="24"/>
+              </w:rPr>
+              <w:t>.</w:t>
+            </w:r>
+          </w:p>
+          <w:p>
+            <w:pPr>
+              <w:spacing w:line="276" w:lineRule="auto"/>
+              <w:rPr>
+                <w:rFonts w:ascii="Times New Roman" w:hAnsi="Times New Roman" w:cs="Times New Roman"/>
+                <w:i/>
+                <w:iCs/>
+                <w:sz w:val="24"/>
+                <w:szCs w:val="24"/>
+              </w:rPr>
+            </w:pPr>
+            <w:r>
+              <w:rPr>
+                <w:rFonts w:ascii="Times New Roman" w:hAnsi="Times New Roman" w:cs="Times New Roman"/>
+                <w:i/>
+                <w:iCs/>
+                <w:sz w:val="24"/>
+                <w:szCs w:val="24"/>
+              </w:rPr>
+              <w:t>{</w:t>
+            </w:r>
+            <w:r>
+              <w:rPr>
+                <w:rFonts w:ascii="Times New Roman" w:hAnsi="Times New Roman" w:cs="Times New Roman"/>
+                <w:i/>
+                <w:iCs/>
+                <w:sz w:val="24"/>
+                <w:szCs w:val="24"/>
+              </w:rPr>
+              <w:t xml:space="preserve">Post: Returns </w:t>
+            </w:r>
+            <w:r>
+              <w:rPr>
+                <w:rFonts w:ascii="Times New Roman" w:hAnsi="Times New Roman" w:cs="Times New Roman"/>
+                <w:i/>
+                <w:iCs/>
+                <w:sz w:val="24"/>
+                <w:szCs w:val="24"/>
+              </w:rPr>
+              <w:t>the updated</w:t>
+            </w:r>
+            <w:r>
+              <w:rPr>
+                <w:rFonts w:ascii="Times New Roman" w:hAnsi="Times New Roman" w:cs="Times New Roman"/>
+                <w:i/>
+                <w:iCs/>
+                <w:sz w:val="24"/>
+                <w:szCs w:val="24"/>
+              </w:rPr>
+              <w:t xml:space="preserve"> </w:t>
+            </w:r>
+            <w:r>
+              <w:rPr>
+                <w:rFonts w:ascii="Times New Roman" w:hAnsi="Times New Roman" w:cs="Times New Roman"/>
+                <w:i/>
+                <w:iCs/>
+                <w:sz w:val="24"/>
+                <w:szCs w:val="24"/>
+              </w:rPr>
+              <w:t>stack</w:t>
             </w:r>
             <w:r>
               <w:rPr>
@@ -1779,6 +2213,307 @@
                 <w:szCs w:val="24"/>
               </w:rPr>
             </w:pPr>
+          </w:p>
+          <w:p>
+            <w:pPr>
+              <w:spacing w:line="276" w:lineRule="auto"/>
+              <w:ind w:left="708" w:hanging="708"/>
+              <w:rPr>
+                <w:rFonts w:ascii="Times New Roman" w:hAnsi="Times New Roman" w:cs="Times New Roman"/>
+                <w:b/>
+                <w:bCs/>
+                <w:sz w:val="24"/>
+                <w:szCs w:val="24"/>
+              </w:rPr>
+            </w:pPr>
+            <w:r>
+              <w:rPr>
+                <w:rFonts w:ascii="Times New Roman" w:hAnsi="Times New Roman" w:cs="Times New Roman"/>
+                <w:b/>
+                <w:bCs/>
+                <w:sz w:val="24"/>
+                <w:szCs w:val="24"/>
+              </w:rPr>
+              <w:t xml:space="preserve">Remove </w:t>
+            </w:r>
+            <w:r>
+              <w:rPr>
+                <w:rFonts w:ascii="Times New Roman" w:hAnsi="Times New Roman" w:cs="Times New Roman"/>
+                <w:b/>
+                <w:bCs/>
+                <w:sz w:val="24"/>
+                <w:szCs w:val="24"/>
+              </w:rPr>
+              <w:t>Element</w:t>
+            </w:r>
+            <w:r>
+              <w:rPr>
+                <w:rFonts w:ascii="Times New Roman" w:hAnsi="Times New Roman" w:cs="Times New Roman"/>
+                <w:b/>
+                <w:bCs/>
+                <w:sz w:val="24"/>
+                <w:szCs w:val="24"/>
+              </w:rPr>
+              <w:t xml:space="preserve"> </w:t>
+            </w:r>
+            <w:r>
+              <w:rPr>
+                <w:rFonts w:ascii="Times New Roman" w:hAnsi="Times New Roman" w:cs="Times New Roman"/>
+                <w:b/>
+                <w:bCs/>
+                <w:sz w:val="24"/>
+                <w:szCs w:val="24"/>
+              </w:rPr>
+              <w:t>[</w:t>
+            </w:r>
+            <w:r>
+              <w:rPr>
+                <w:rFonts w:ascii="Times New Roman" w:hAnsi="Times New Roman" w:cs="Times New Roman"/>
+                <w:i/>
+                <w:iCs/>
+                <w:sz w:val="24"/>
+                <w:szCs w:val="24"/>
+              </w:rPr>
+              <w:t>pop</w:t>
+            </w:r>
+            <w:r>
+              <w:rPr>
+                <w:rFonts w:ascii="Times New Roman" w:hAnsi="Times New Roman" w:cs="Times New Roman"/>
+                <w:b/>
+                <w:bCs/>
+                <w:sz w:val="24"/>
+                <w:szCs w:val="24"/>
+              </w:rPr>
+              <w:t xml:space="preserve">] - </w:t>
+            </w:r>
+            <w:proofErr w:type="gramStart"/>
+            <w:r>
+              <w:rPr>
+                <w:rFonts w:ascii="Times New Roman" w:hAnsi="Times New Roman" w:cs="Times New Roman"/>
+                <w:b/>
+                <w:bCs/>
+                <w:sz w:val="24"/>
+                <w:szCs w:val="24"/>
+              </w:rPr>
+              <w:t>Modifi</w:t>
+            </w:r>
+            <w:r>
+              <w:rPr>
+                <w:rFonts w:ascii="Times New Roman" w:hAnsi="Times New Roman" w:cs="Times New Roman"/>
+                <w:b/>
+                <w:bCs/>
+                <w:sz w:val="24"/>
+                <w:szCs w:val="24"/>
+              </w:rPr>
+              <w:t>er</w:t>
+            </w:r>
+            <w:proofErr w:type="gramEnd"/>
+          </w:p>
+          <w:p>
+            <w:pPr>
+              <w:spacing w:line="276" w:lineRule="auto"/>
+              <w:rPr>
+                <w:rFonts w:ascii="Times New Roman" w:hAnsi="Times New Roman" w:cs="Times New Roman"/>
+                <w:i/>
+                <w:iCs/>
+                <w:sz w:val="24"/>
+                <w:szCs w:val="24"/>
+              </w:rPr>
+            </w:pPr>
+            <w:r>
+              <w:rPr>
+                <w:rFonts w:ascii="Times New Roman" w:hAnsi="Times New Roman" w:cs="Times New Roman"/>
+                <w:i/>
+                <w:iCs/>
+                <w:sz w:val="24"/>
+                <w:szCs w:val="24"/>
+              </w:rPr>
+              <w:t>“</w:t>
+            </w:r>
+            <w:r>
+              <w:rPr>
+                <w:rFonts w:ascii="Times New Roman" w:hAnsi="Times New Roman" w:cs="Times New Roman"/>
+                <w:i/>
+                <w:iCs/>
+                <w:sz w:val="24"/>
+                <w:szCs w:val="24"/>
+              </w:rPr>
+              <w:t xml:space="preserve">Removes </w:t>
+            </w:r>
+            <w:r>
+              <w:rPr>
+                <w:rFonts w:ascii="Times New Roman" w:hAnsi="Times New Roman" w:cs="Times New Roman"/>
+                <w:i/>
+                <w:iCs/>
+                <w:sz w:val="24"/>
+                <w:szCs w:val="24"/>
+              </w:rPr>
+              <w:t xml:space="preserve">and </w:t>
+            </w:r>
+            <w:r>
+              <w:rPr>
+                <w:rFonts w:ascii="Times New Roman" w:hAnsi="Times New Roman" w:cs="Times New Roman"/>
+                <w:i/>
+                <w:iCs/>
+                <w:sz w:val="24"/>
+                <w:szCs w:val="24"/>
+              </w:rPr>
+              <w:t>returns</w:t>
+            </w:r>
+            <w:r>
+              <w:rPr>
+                <w:rFonts w:ascii="Times New Roman" w:hAnsi="Times New Roman" w:cs="Times New Roman"/>
+                <w:i/>
+                <w:iCs/>
+                <w:sz w:val="24"/>
+                <w:szCs w:val="24"/>
+              </w:rPr>
+              <w:t xml:space="preserve"> the</w:t>
+            </w:r>
+            <w:r>
+              <w:rPr>
+                <w:rFonts w:ascii="Times New Roman" w:hAnsi="Times New Roman" w:cs="Times New Roman"/>
+                <w:i/>
+                <w:iCs/>
+                <w:sz w:val="24"/>
+                <w:szCs w:val="24"/>
+              </w:rPr>
+              <w:t xml:space="preserve"> element</w:t>
+            </w:r>
+            <w:r>
+              <w:rPr>
+                <w:rFonts w:ascii="Times New Roman" w:hAnsi="Times New Roman" w:cs="Times New Roman"/>
+                <w:i/>
+                <w:iCs/>
+                <w:sz w:val="24"/>
+                <w:szCs w:val="24"/>
+              </w:rPr>
+              <w:t xml:space="preserve"> </w:t>
+            </w:r>
+            <w:r>
+              <w:rPr>
+                <w:rFonts w:ascii="Times New Roman" w:hAnsi="Times New Roman" w:cs="Times New Roman"/>
+                <w:i/>
+                <w:iCs/>
+                <w:sz w:val="24"/>
+                <w:szCs w:val="24"/>
+              </w:rPr>
+              <w:t>at the top of the stack (the last one pushed)</w:t>
+            </w:r>
+            <w:r>
+              <w:rPr>
+                <w:rFonts w:ascii="Times New Roman" w:hAnsi="Times New Roman" w:cs="Times New Roman"/>
+                <w:i/>
+                <w:iCs/>
+                <w:sz w:val="24"/>
+                <w:szCs w:val="24"/>
+              </w:rPr>
+              <w:t>, else it returns null</w:t>
+            </w:r>
+            <w:r>
+              <w:rPr>
+                <w:rFonts w:ascii="Times New Roman" w:hAnsi="Times New Roman" w:cs="Times New Roman"/>
+                <w:i/>
+                <w:iCs/>
+                <w:sz w:val="24"/>
+                <w:szCs w:val="24"/>
+              </w:rPr>
+              <w:t>”</w:t>
+            </w:r>
+            <w:r>
+              <w:rPr>
+                <w:rFonts w:ascii="Times New Roman" w:hAnsi="Times New Roman" w:cs="Times New Roman"/>
+                <w:i/>
+                <w:iCs/>
+                <w:sz w:val="24"/>
+                <w:szCs w:val="24"/>
+              </w:rPr>
+              <w:t>.</w:t>
+            </w:r>
+          </w:p>
+          <w:p>
+            <w:pPr>
+              <w:spacing w:line="276" w:lineRule="auto"/>
+              <w:rPr>
+                <w:rFonts w:ascii="Times New Roman" w:hAnsi="Times New Roman" w:cs="Times New Roman"/>
+                <w:i/>
+                <w:iCs/>
+                <w:sz w:val="24"/>
+                <w:szCs w:val="24"/>
+              </w:rPr>
+            </w:pPr>
+            <w:r>
+              <w:rPr>
+                <w:rFonts w:ascii="Times New Roman" w:hAnsi="Times New Roman" w:cs="Times New Roman"/>
+                <w:i/>
+                <w:iCs/>
+                <w:sz w:val="24"/>
+                <w:szCs w:val="24"/>
+              </w:rPr>
+              <w:t>{Pre</w:t>
+            </w:r>
+            <w:r>
+              <w:rPr>
+                <w:rFonts w:ascii="Times New Roman" w:hAnsi="Times New Roman" w:cs="Times New Roman"/>
+                <w:i/>
+                <w:iCs/>
+                <w:sz w:val="24"/>
+                <w:szCs w:val="24"/>
+              </w:rPr>
+              <w:t xml:space="preserve">: </w:t>
+            </w:r>
+            <w:r>
+              <w:rPr>
+                <w:rFonts w:ascii="Times New Roman" w:hAnsi="Times New Roman" w:cs="Times New Roman"/>
+                <w:i/>
+                <w:iCs/>
+                <w:sz w:val="24"/>
+                <w:szCs w:val="24"/>
+              </w:rPr>
+              <w:t xml:space="preserve">There must be </w:t>
+            </w:r>
+            <w:r>
+              <w:rPr>
+                <w:rFonts w:ascii="Times New Roman" w:hAnsi="Times New Roman" w:cs="Times New Roman"/>
+                <w:i/>
+                <w:iCs/>
+                <w:sz w:val="24"/>
+                <w:szCs w:val="24"/>
+              </w:rPr>
+              <w:t>Stack</w:t>
+            </w:r>
+            <w:r>
+              <w:rPr>
+                <w:rFonts w:ascii="Times New Roman" w:hAnsi="Times New Roman" w:cs="Times New Roman"/>
+                <w:i/>
+                <w:iCs/>
+                <w:sz w:val="24"/>
+                <w:szCs w:val="24"/>
+              </w:rPr>
+              <w:t>}</w:t>
+            </w:r>
+            <w:r>
+              <w:rPr>
+                <w:rFonts w:ascii="Times New Roman" w:hAnsi="Times New Roman" w:cs="Times New Roman"/>
+                <w:i/>
+                <w:iCs/>
+                <w:sz w:val="24"/>
+                <w:szCs w:val="24"/>
+              </w:rPr>
+              <w:t>.</w:t>
+            </w:r>
+          </w:p>
+          <w:p>
+            <w:pPr>
+              <w:spacing w:line="276" w:lineRule="auto"/>
+              <w:rPr>
+                <w:rFonts w:ascii="Times New Roman" w:hAnsi="Times New Roman" w:cs="Times New Roman"/>
+                <w:i/>
+                <w:iCs/>
+                <w:sz w:val="24"/>
+                <w:szCs w:val="24"/>
+              </w:rPr>
+            </w:pPr>
             <w:r>
               <w:rPr>
                 <w:rFonts w:ascii="Times New Roman" w:hAnsi="Times New Roman" w:cs="Times New Roman"/>
@@ -1797,23 +2532,107 @@
                 <w:sz w:val="24"/>
                 <w:szCs w:val="24"/>
               </w:rPr>
-              <w:t>Post: Returns a</w:t>
-            </w:r>
-            <w:r>
-              <w:rPr>
-                <w:rFonts w:ascii="Times New Roman" w:hAnsi="Times New Roman" w:cs="Times New Roman"/>
-                <w:i/>
-                <w:iCs/>
-                <w:sz w:val="24"/>
-                <w:szCs w:val="24"/>
-              </w:rPr>
-              <w:t>n</w:t>
-            </w:r>
-            <w:r>
-              <w:rPr>
-                <w:rFonts w:ascii="Times New Roman" w:hAnsi="Times New Roman" w:cs="Times New Roman"/>
-                <w:i/>
-                <w:iCs/>
+              <w:t xml:space="preserve">Post: </w:t>
+            </w:r>
+            <w:r>
+              <w:rPr>
+                <w:rFonts w:ascii="Times New Roman" w:hAnsi="Times New Roman" w:cs="Times New Roman"/>
+                <w:i/>
+                <w:iCs/>
+                <w:sz w:val="24"/>
+                <w:szCs w:val="24"/>
+              </w:rPr>
+              <w:t xml:space="preserve">Returns </w:t>
+            </w:r>
+            <w:r>
+              <w:rPr>
+                <w:rFonts w:ascii="Times New Roman" w:hAnsi="Times New Roman" w:cs="Times New Roman"/>
+                <w:i/>
+                <w:iCs/>
+                <w:sz w:val="24"/>
+                <w:szCs w:val="24"/>
+              </w:rPr>
+              <w:t xml:space="preserve">the updated </w:t>
+            </w:r>
+            <w:r>
+              <w:rPr>
+                <w:rFonts w:ascii="Times New Roman" w:hAnsi="Times New Roman" w:cs="Times New Roman"/>
+                <w:i/>
+                <w:iCs/>
+                <w:sz w:val="24"/>
+                <w:szCs w:val="24"/>
+              </w:rPr>
+              <w:t>Stack</w:t>
+            </w:r>
+            <w:r>
+              <w:rPr>
+                <w:rFonts w:ascii="Times New Roman" w:hAnsi="Times New Roman" w:cs="Times New Roman"/>
+                <w:i/>
+                <w:iCs/>
+                <w:sz w:val="24"/>
+                <w:szCs w:val="24"/>
+              </w:rPr>
+              <w:t xml:space="preserve"> and the element removed</w:t>
+            </w:r>
+            <w:r>
+              <w:rPr>
+                <w:rFonts w:ascii="Times New Roman" w:hAnsi="Times New Roman" w:cs="Times New Roman"/>
+                <w:i/>
+                <w:iCs/>
+                <w:sz w:val="24"/>
+                <w:szCs w:val="24"/>
+              </w:rPr>
+              <w:t>.</w:t>
+            </w:r>
+            <w:r>
+              <w:rPr>
+                <w:rFonts w:ascii="Times New Roman" w:hAnsi="Times New Roman" w:cs="Times New Roman"/>
+                <w:i/>
+                <w:iCs/>
+                <w:sz w:val="24"/>
+                <w:szCs w:val="24"/>
+              </w:rPr>
+              <w:t>}</w:t>
+            </w:r>
+          </w:p>
+          <w:p>
+            <w:pPr>
+              <w:spacing w:line="276" w:lineRule="auto"/>
+              <w:rPr>
+                <w:rFonts w:ascii="Times New Roman" w:hAnsi="Times New Roman" w:cs="Times New Roman"/>
+                <w:i/>
+                <w:iCs/>
+                <w:sz w:val="24"/>
+                <w:szCs w:val="24"/>
+              </w:rPr>
+            </w:pPr>
+          </w:p>
+          <w:p>
+            <w:pPr>
+              <w:spacing w:line="276" w:lineRule="auto"/>
+              <w:rPr>
+                <w:rFonts w:ascii="Times New Roman" w:hAnsi="Times New Roman" w:cs="Times New Roman"/>
+                <w:b/>
+                <w:bCs/>
+                <w:sz w:val="24"/>
+                <w:szCs w:val="24"/>
+              </w:rPr>
+            </w:pPr>
+            <w:r>
+              <w:rPr>
+                <w:rFonts w:ascii="Times New Roman" w:hAnsi="Times New Roman" w:cs="Times New Roman"/>
+                <w:b/>
+                <w:bCs/>
+                <w:sz w:val="24"/>
+                <w:szCs w:val="24"/>
+              </w:rPr>
+              <w:t>First</w:t>
+            </w:r>
+            <w:r>
+              <w:rPr>
+                <w:rFonts w:ascii="Times New Roman" w:hAnsi="Times New Roman" w:cs="Times New Roman"/>
+                <w:b/>
+                <w:bCs/>
                 <w:sz w:val="24"/>
                 <w:szCs w:val="24"/>
               </w:rPr>
@@ -1822,70 +2641,6 @@
             <w:r>
               <w:rPr>
                 <w:rFonts w:ascii="Times New Roman" w:hAnsi="Times New Roman" w:cs="Times New Roman"/>
-                <w:i/>
-                <w:iCs/>
-                <w:sz w:val="24"/>
-                <w:szCs w:val="24"/>
-              </w:rPr>
-              <w:t>empty Stack</w:t>
-            </w:r>
-            <w:r>
-              <w:rPr>
-                <w:rFonts w:ascii="Times New Roman" w:hAnsi="Times New Roman" w:cs="Times New Roman"/>
-                <w:i/>
-                <w:iCs/>
-                <w:sz w:val="24"/>
-                <w:szCs w:val="24"/>
-              </w:rPr>
-              <w:t>}</w:t>
-            </w:r>
-            <w:r>
-              <w:rPr>
-                <w:rFonts w:ascii="Times New Roman" w:hAnsi="Times New Roman" w:cs="Times New Roman"/>
-                <w:i/>
-                <w:iCs/>
-                <w:sz w:val="24"/>
-                <w:szCs w:val="24"/>
-              </w:rPr>
-              <w:t>.</w:t>
-            </w:r>
-          </w:p>
-          <w:p>
-            <w:pPr>
-              <w:spacing w:line="276" w:lineRule="auto"/>
-              <w:rPr>
-                <w:rFonts w:ascii="Times New Roman" w:hAnsi="Times New Roman" w:cs="Times New Roman"/>
-                <w:i/>
-                <w:iCs/>
-                <w:sz w:val="24"/>
-                <w:szCs w:val="24"/>
-              </w:rPr>
-            </w:pPr>
-          </w:p>
-          <w:p>
-            <w:pPr>
-              <w:spacing w:line="276" w:lineRule="auto"/>
-              <w:rPr>
-                <w:rFonts w:ascii="Times New Roman" w:hAnsi="Times New Roman" w:cs="Times New Roman"/>
-                <w:b/>
-                <w:bCs/>
-                <w:sz w:val="24"/>
-                <w:szCs w:val="24"/>
-              </w:rPr>
-            </w:pPr>
-            <w:r>
-              <w:rPr>
-                <w:rFonts w:ascii="Times New Roman" w:hAnsi="Times New Roman" w:cs="Times New Roman"/>
-                <w:b/>
-                <w:bCs/>
-                <w:sz w:val="24"/>
-                <w:szCs w:val="24"/>
-              </w:rPr>
-              <w:t xml:space="preserve">Add </w:t>
-            </w:r>
-            <w:r>
-              <w:rPr>
-                <w:rFonts w:ascii="Times New Roman" w:hAnsi="Times New Roman" w:cs="Times New Roman"/>
                 <w:b/>
                 <w:bCs/>
                 <w:sz w:val="24"/>
@@ -1893,723 +2648,6 @@
               </w:rPr>
               <w:t>Element</w:t>
             </w:r>
-            <w:r>
-              <w:rPr>
-                <w:rFonts w:ascii="Times New Roman" w:hAnsi="Times New Roman" w:cs="Times New Roman"/>
-                <w:b/>
-                <w:bCs/>
-                <w:sz w:val="24"/>
-                <w:szCs w:val="24"/>
-              </w:rPr>
-              <w:t xml:space="preserve"> </w:t>
-            </w:r>
-            <w:r>
-              <w:rPr>
-                <w:rFonts w:ascii="Times New Roman" w:hAnsi="Times New Roman" w:cs="Times New Roman"/>
-                <w:b/>
-                <w:bCs/>
-                <w:sz w:val="24"/>
-                <w:szCs w:val="24"/>
-              </w:rPr>
-              <w:t>[</w:t>
-            </w:r>
-            <w:r>
-              <w:rPr>
-                <w:rFonts w:ascii="Times New Roman" w:hAnsi="Times New Roman" w:cs="Times New Roman"/>
-                <w:i/>
-                <w:iCs/>
-                <w:sz w:val="24"/>
-                <w:szCs w:val="24"/>
-              </w:rPr>
-              <w:t>push</w:t>
-            </w:r>
-            <w:r>
-              <w:rPr>
-                <w:rFonts w:ascii="Times New Roman" w:hAnsi="Times New Roman" w:cs="Times New Roman"/>
-                <w:b/>
-                <w:bCs/>
-                <w:sz w:val="24"/>
-                <w:szCs w:val="24"/>
-              </w:rPr>
-              <w:t xml:space="preserve">] </w:t>
-            </w:r>
-            <w:r>
-              <w:rPr>
-                <w:rFonts w:ascii="Times New Roman" w:hAnsi="Times New Roman" w:cs="Times New Roman"/>
-                <w:b/>
-                <w:bCs/>
-                <w:sz w:val="24"/>
-                <w:szCs w:val="24"/>
-              </w:rPr>
-              <w:t>–</w:t>
-            </w:r>
-            <w:r>
-              <w:rPr>
-                <w:rFonts w:ascii="Times New Roman" w:hAnsi="Times New Roman" w:cs="Times New Roman"/>
-                <w:b/>
-                <w:bCs/>
-                <w:sz w:val="24"/>
-                <w:szCs w:val="24"/>
-              </w:rPr>
-              <w:t xml:space="preserve"> </w:t>
-            </w:r>
-            <w:proofErr w:type="gramStart"/>
-            <w:r>
-              <w:rPr>
-                <w:rFonts w:ascii="Times New Roman" w:hAnsi="Times New Roman" w:cs="Times New Roman"/>
-                <w:b/>
-                <w:bCs/>
-                <w:sz w:val="24"/>
-                <w:szCs w:val="24"/>
-              </w:rPr>
-              <w:t>Modifi</w:t>
-            </w:r>
-            <w:r>
-              <w:rPr>
-                <w:rFonts w:ascii="Times New Roman" w:hAnsi="Times New Roman" w:cs="Times New Roman"/>
-                <w:b/>
-                <w:bCs/>
-                <w:sz w:val="24"/>
-                <w:szCs w:val="24"/>
-              </w:rPr>
-              <w:t>er</w:t>
-            </w:r>
-            <w:proofErr w:type="gramEnd"/>
-            <w:r>
-              <w:rPr>
-                <w:rFonts w:ascii="Times New Roman" w:hAnsi="Times New Roman" w:cs="Times New Roman"/>
-                <w:b/>
-                <w:bCs/>
-                <w:sz w:val="24"/>
-                <w:szCs w:val="24"/>
-              </w:rPr>
-              <w:t xml:space="preserve"> </w:t>
-            </w:r>
-          </w:p>
-          <w:p>
-            <w:pPr>
-              <w:spacing w:line="276" w:lineRule="auto"/>
-              <w:rPr>
-                <w:rFonts w:ascii="Times New Roman" w:hAnsi="Times New Roman" w:cs="Times New Roman"/>
-                <w:i/>
-                <w:iCs/>
-                <w:sz w:val="24"/>
-                <w:szCs w:val="24"/>
-              </w:rPr>
-            </w:pPr>
-            <w:r>
-              <w:rPr>
-                <w:rFonts w:ascii="Times New Roman" w:hAnsi="Times New Roman" w:cs="Times New Roman"/>
-                <w:i/>
-                <w:iCs/>
-                <w:sz w:val="24"/>
-                <w:szCs w:val="24"/>
-              </w:rPr>
-              <w:t>“</w:t>
-            </w:r>
-            <w:r>
-              <w:rPr>
-                <w:rFonts w:ascii="Times New Roman" w:hAnsi="Times New Roman" w:cs="Times New Roman"/>
-                <w:i/>
-                <w:iCs/>
-                <w:sz w:val="24"/>
-                <w:szCs w:val="24"/>
-              </w:rPr>
-              <w:t>Given an element by parameter it</w:t>
-            </w:r>
-            <w:r>
-              <w:rPr>
-                <w:rFonts w:ascii="Times New Roman" w:hAnsi="Times New Roman" w:cs="Times New Roman"/>
-                <w:i/>
-                <w:iCs/>
-                <w:sz w:val="24"/>
-                <w:szCs w:val="24"/>
-              </w:rPr>
-              <w:t xml:space="preserve"> is pushed into the top stack</w:t>
-            </w:r>
-            <w:r>
-              <w:rPr>
-                <w:rFonts w:ascii="Times New Roman" w:hAnsi="Times New Roman" w:cs="Times New Roman"/>
-                <w:i/>
-                <w:iCs/>
-                <w:sz w:val="24"/>
-                <w:szCs w:val="24"/>
-              </w:rPr>
-              <w:t>”</w:t>
-            </w:r>
-            <w:r>
-              <w:rPr>
-                <w:rFonts w:ascii="Times New Roman" w:hAnsi="Times New Roman" w:cs="Times New Roman"/>
-                <w:i/>
-                <w:iCs/>
-                <w:sz w:val="24"/>
-                <w:szCs w:val="24"/>
-              </w:rPr>
-              <w:t>.</w:t>
-            </w:r>
-          </w:p>
-          <w:p>
-            <w:pPr>
-              <w:spacing w:line="276" w:lineRule="auto"/>
-              <w:rPr>
-                <w:rFonts w:ascii="Times New Roman" w:hAnsi="Times New Roman" w:cs="Times New Roman"/>
-                <w:i/>
-                <w:iCs/>
-                <w:sz w:val="24"/>
-                <w:szCs w:val="24"/>
-              </w:rPr>
-            </w:pPr>
-            <w:r>
-              <w:rPr>
-                <w:rFonts w:ascii="Times New Roman" w:hAnsi="Times New Roman" w:cs="Times New Roman"/>
-                <w:i/>
-                <w:iCs/>
-                <w:sz w:val="24"/>
-                <w:szCs w:val="24"/>
-              </w:rPr>
-              <w:t>{Pre</w:t>
-            </w:r>
-            <w:r>
-              <w:rPr>
-                <w:rFonts w:ascii="Times New Roman" w:hAnsi="Times New Roman" w:cs="Times New Roman"/>
-                <w:i/>
-                <w:iCs/>
-                <w:sz w:val="24"/>
-                <w:szCs w:val="24"/>
-              </w:rPr>
-              <w:t xml:space="preserve">: </w:t>
-            </w:r>
-            <w:r>
-              <w:rPr>
-                <w:rFonts w:ascii="Times New Roman" w:hAnsi="Times New Roman" w:cs="Times New Roman"/>
-                <w:i/>
-                <w:iCs/>
-                <w:sz w:val="24"/>
-                <w:szCs w:val="24"/>
-              </w:rPr>
-              <w:t xml:space="preserve">There must be a </w:t>
-            </w:r>
-            <w:r>
-              <w:rPr>
-                <w:rFonts w:ascii="Times New Roman" w:hAnsi="Times New Roman" w:cs="Times New Roman"/>
-                <w:i/>
-                <w:iCs/>
-                <w:sz w:val="24"/>
-                <w:szCs w:val="24"/>
-              </w:rPr>
-              <w:t>Stack</w:t>
-            </w:r>
-            <w:r>
-              <w:rPr>
-                <w:rFonts w:ascii="Times New Roman" w:hAnsi="Times New Roman" w:cs="Times New Roman"/>
-                <w:i/>
-                <w:iCs/>
-                <w:sz w:val="24"/>
-                <w:szCs w:val="24"/>
-              </w:rPr>
-              <w:t>, and the element must be of a compatible type}</w:t>
-            </w:r>
-            <w:r>
-              <w:rPr>
-                <w:rFonts w:ascii="Times New Roman" w:hAnsi="Times New Roman" w:cs="Times New Roman"/>
-                <w:i/>
-                <w:iCs/>
-                <w:sz w:val="24"/>
-                <w:szCs w:val="24"/>
-              </w:rPr>
-              <w:t>.</w:t>
-            </w:r>
-          </w:p>
-          <w:p>
-            <w:pPr>
-              <w:spacing w:line="276" w:lineRule="auto"/>
-              <w:rPr>
-                <w:rFonts w:ascii="Times New Roman" w:hAnsi="Times New Roman" w:cs="Times New Roman"/>
-                <w:i/>
-                <w:iCs/>
-                <w:sz w:val="24"/>
-                <w:szCs w:val="24"/>
-              </w:rPr>
-            </w:pPr>
-            <w:r>
-              <w:rPr>
-                <w:rFonts w:ascii="Times New Roman" w:hAnsi="Times New Roman" w:cs="Times New Roman"/>
-                <w:i/>
-                <w:iCs/>
-                <w:sz w:val="24"/>
-                <w:szCs w:val="24"/>
-              </w:rPr>
-              <w:t>{</w:t>
-            </w:r>
-            <w:r>
-              <w:rPr>
-                <w:rFonts w:ascii="Times New Roman" w:hAnsi="Times New Roman" w:cs="Times New Roman"/>
-                <w:i/>
-                <w:iCs/>
-                <w:sz w:val="24"/>
-                <w:szCs w:val="24"/>
-              </w:rPr>
-              <w:t xml:space="preserve">Post: Returns </w:t>
-            </w:r>
-            <w:r>
-              <w:rPr>
-                <w:rFonts w:ascii="Times New Roman" w:hAnsi="Times New Roman" w:cs="Times New Roman"/>
-                <w:i/>
-                <w:iCs/>
-                <w:sz w:val="24"/>
-                <w:szCs w:val="24"/>
-              </w:rPr>
-              <w:t>the updated</w:t>
-            </w:r>
-            <w:r>
-              <w:rPr>
-                <w:rFonts w:ascii="Times New Roman" w:hAnsi="Times New Roman" w:cs="Times New Roman"/>
-                <w:i/>
-                <w:iCs/>
-                <w:sz w:val="24"/>
-                <w:szCs w:val="24"/>
-              </w:rPr>
-              <w:t xml:space="preserve"> </w:t>
-            </w:r>
-            <w:r>
-              <w:rPr>
-                <w:rFonts w:ascii="Times New Roman" w:hAnsi="Times New Roman" w:cs="Times New Roman"/>
-                <w:i/>
-                <w:iCs/>
-                <w:sz w:val="24"/>
-                <w:szCs w:val="24"/>
-              </w:rPr>
-              <w:t>stack</w:t>
-            </w:r>
-            <w:r>
-              <w:rPr>
-                <w:rFonts w:ascii="Times New Roman" w:hAnsi="Times New Roman" w:cs="Times New Roman"/>
-                <w:i/>
-                <w:iCs/>
-                <w:sz w:val="24"/>
-                <w:szCs w:val="24"/>
-              </w:rPr>
-              <w:t>}</w:t>
-            </w:r>
-            <w:r>
-              <w:rPr>
-                <w:rFonts w:ascii="Times New Roman" w:hAnsi="Times New Roman" w:cs="Times New Roman"/>
-                <w:i/>
-                <w:iCs/>
-                <w:sz w:val="24"/>
-                <w:szCs w:val="24"/>
-              </w:rPr>
-              <w:t>.</w:t>
-            </w:r>
-          </w:p>
-          <w:p>
-            <w:pPr>
-              <w:spacing w:line="276" w:lineRule="auto"/>
-              <w:rPr>
-                <w:rFonts w:ascii="Times New Roman" w:hAnsi="Times New Roman" w:cs="Times New Roman"/>
-                <w:i/>
-                <w:iCs/>
-                <w:sz w:val="24"/>
-                <w:szCs w:val="24"/>
-              </w:rPr>
-            </w:pPr>
-          </w:p>
-          <w:p>
-            <w:pPr>
-              <w:spacing w:line="276" w:lineRule="auto"/>
-              <w:ind w:left="708" w:hanging="708"/>
-              <w:rPr>
-                <w:rFonts w:ascii="Times New Roman" w:hAnsi="Times New Roman" w:cs="Times New Roman"/>
-                <w:b/>
-                <w:bCs/>
-                <w:sz w:val="24"/>
-                <w:szCs w:val="24"/>
-              </w:rPr>
-            </w:pPr>
-            <w:r>
-              <w:rPr>
-                <w:rFonts w:ascii="Times New Roman" w:hAnsi="Times New Roman" w:cs="Times New Roman"/>
-                <w:b/>
-                <w:bCs/>
-                <w:sz w:val="24"/>
-                <w:szCs w:val="24"/>
-              </w:rPr>
-              <w:t xml:space="preserve">Remove </w:t>
-            </w:r>
-            <w:r>
-              <w:rPr>
-                <w:rFonts w:ascii="Times New Roman" w:hAnsi="Times New Roman" w:cs="Times New Roman"/>
-                <w:b/>
-                <w:bCs/>
-                <w:sz w:val="24"/>
-                <w:szCs w:val="24"/>
-              </w:rPr>
-              <w:t>Element</w:t>
-            </w:r>
-            <w:r>
-              <w:rPr>
-                <w:rFonts w:ascii="Times New Roman" w:hAnsi="Times New Roman" w:cs="Times New Roman"/>
-                <w:b/>
-                <w:bCs/>
-                <w:sz w:val="24"/>
-                <w:szCs w:val="24"/>
-              </w:rPr>
-              <w:t xml:space="preserve"> </w:t>
-            </w:r>
-            <w:r>
-              <w:rPr>
-                <w:rFonts w:ascii="Times New Roman" w:hAnsi="Times New Roman" w:cs="Times New Roman"/>
-                <w:b/>
-                <w:bCs/>
-                <w:sz w:val="24"/>
-                <w:szCs w:val="24"/>
-              </w:rPr>
-              <w:t>[</w:t>
-            </w:r>
-            <w:r>
-              <w:rPr>
-                <w:rFonts w:ascii="Times New Roman" w:hAnsi="Times New Roman" w:cs="Times New Roman"/>
-                <w:i/>
-                <w:iCs/>
-                <w:sz w:val="24"/>
-                <w:szCs w:val="24"/>
-              </w:rPr>
-              <w:t>pop</w:t>
-            </w:r>
-            <w:r>
-              <w:rPr>
-                <w:rFonts w:ascii="Times New Roman" w:hAnsi="Times New Roman" w:cs="Times New Roman"/>
-                <w:b/>
-                <w:bCs/>
-                <w:sz w:val="24"/>
-                <w:szCs w:val="24"/>
-              </w:rPr>
-              <w:t xml:space="preserve">] - </w:t>
-            </w:r>
-            <w:proofErr w:type="gramStart"/>
-            <w:r>
-              <w:rPr>
-                <w:rFonts w:ascii="Times New Roman" w:hAnsi="Times New Roman" w:cs="Times New Roman"/>
-                <w:b/>
-                <w:bCs/>
-                <w:sz w:val="24"/>
-                <w:szCs w:val="24"/>
-              </w:rPr>
-              <w:t>Modifi</w:t>
-            </w:r>
-            <w:r>
-              <w:rPr>
-                <w:rFonts w:ascii="Times New Roman" w:hAnsi="Times New Roman" w:cs="Times New Roman"/>
-                <w:b/>
-                <w:bCs/>
-                <w:sz w:val="24"/>
-                <w:szCs w:val="24"/>
-              </w:rPr>
-              <w:t>er</w:t>
-            </w:r>
-            <w:proofErr w:type="gramEnd"/>
-          </w:p>
-          <w:p>
-            <w:pPr>
-              <w:spacing w:line="276" w:lineRule="auto"/>
-              <w:rPr>
-                <w:rFonts w:ascii="Times New Roman" w:hAnsi="Times New Roman" w:cs="Times New Roman"/>
-                <w:i/>
-                <w:iCs/>
-                <w:sz w:val="24"/>
-                <w:szCs w:val="24"/>
-              </w:rPr>
-            </w:pPr>
-            <w:r>
-              <w:rPr>
-                <w:rFonts w:ascii="Times New Roman" w:hAnsi="Times New Roman" w:cs="Times New Roman"/>
-                <w:i/>
-                <w:iCs/>
-                <w:sz w:val="24"/>
-                <w:szCs w:val="24"/>
-              </w:rPr>
-              <w:t>“</w:t>
-            </w:r>
-            <w:r>
-              <w:rPr>
-                <w:rFonts w:ascii="Times New Roman" w:hAnsi="Times New Roman" w:cs="Times New Roman"/>
-                <w:i/>
-                <w:iCs/>
-                <w:sz w:val="24"/>
-                <w:szCs w:val="24"/>
-              </w:rPr>
-              <w:t xml:space="preserve">Removes </w:t>
-            </w:r>
-            <w:r>
-              <w:rPr>
-                <w:rFonts w:ascii="Times New Roman" w:hAnsi="Times New Roman" w:cs="Times New Roman"/>
-                <w:i/>
-                <w:iCs/>
-                <w:sz w:val="24"/>
-                <w:szCs w:val="24"/>
-              </w:rPr>
-              <w:t xml:space="preserve">and </w:t>
-            </w:r>
-            <w:r>
-              <w:rPr>
-                <w:rFonts w:ascii="Times New Roman" w:hAnsi="Times New Roman" w:cs="Times New Roman"/>
-                <w:i/>
-                <w:iCs/>
-                <w:sz w:val="24"/>
-                <w:szCs w:val="24"/>
-              </w:rPr>
-              <w:t>returns</w:t>
-            </w:r>
-            <w:r>
-              <w:rPr>
-                <w:rFonts w:ascii="Times New Roman" w:hAnsi="Times New Roman" w:cs="Times New Roman"/>
-                <w:i/>
-                <w:iCs/>
-                <w:sz w:val="24"/>
-                <w:szCs w:val="24"/>
-              </w:rPr>
-              <w:t xml:space="preserve"> the </w:t>
-            </w:r>
-            <w:r>
-              <w:rPr>
-                <w:rFonts w:ascii="Times New Roman" w:hAnsi="Times New Roman" w:cs="Times New Roman"/>
-                <w:i/>
-                <w:iCs/>
-                <w:sz w:val="24"/>
-                <w:szCs w:val="24"/>
-              </w:rPr>
-              <w:t>at the top of the stack (the last one pushed)</w:t>
-            </w:r>
-            <w:r>
-              <w:rPr>
-                <w:rFonts w:ascii="Times New Roman" w:hAnsi="Times New Roman" w:cs="Times New Roman"/>
-                <w:i/>
-                <w:iCs/>
-                <w:sz w:val="24"/>
-                <w:szCs w:val="24"/>
-              </w:rPr>
-              <w:t>, else it returns null</w:t>
-            </w:r>
-            <w:r>
-              <w:rPr>
-                <w:rFonts w:ascii="Times New Roman" w:hAnsi="Times New Roman" w:cs="Times New Roman"/>
-                <w:i/>
-                <w:iCs/>
-                <w:sz w:val="24"/>
-                <w:szCs w:val="24"/>
-              </w:rPr>
-              <w:t>”</w:t>
-            </w:r>
-            <w:r>
-              <w:rPr>
-                <w:rFonts w:ascii="Times New Roman" w:hAnsi="Times New Roman" w:cs="Times New Roman"/>
-                <w:i/>
-                <w:iCs/>
-                <w:sz w:val="24"/>
-                <w:szCs w:val="24"/>
-              </w:rPr>
-              <w:t>.</w:t>
-            </w:r>
-          </w:p>
-          <w:p>
-            <w:pPr>
-              <w:spacing w:line="276" w:lineRule="auto"/>
-              <w:rPr>
-                <w:rFonts w:ascii="Times New Roman" w:hAnsi="Times New Roman" w:cs="Times New Roman"/>
-                <w:i/>
-                <w:iCs/>
-                <w:sz w:val="24"/>
-                <w:szCs w:val="24"/>
-              </w:rPr>
-            </w:pPr>
-            <w:r>
-              <w:rPr>
-                <w:rFonts w:ascii="Times New Roman" w:hAnsi="Times New Roman" w:cs="Times New Roman"/>
-                <w:i/>
-                <w:iCs/>
-                <w:sz w:val="24"/>
-                <w:szCs w:val="24"/>
-              </w:rPr>
-              <w:t>{Pre</w:t>
-            </w:r>
-            <w:r>
-              <w:rPr>
-                <w:rFonts w:ascii="Times New Roman" w:hAnsi="Times New Roman" w:cs="Times New Roman"/>
-                <w:i/>
-                <w:iCs/>
-                <w:sz w:val="24"/>
-                <w:szCs w:val="24"/>
-              </w:rPr>
-              <w:t xml:space="preserve">: </w:t>
-            </w:r>
-            <w:r>
-              <w:rPr>
-                <w:rFonts w:ascii="Times New Roman" w:hAnsi="Times New Roman" w:cs="Times New Roman"/>
-                <w:i/>
-                <w:iCs/>
-                <w:sz w:val="24"/>
-                <w:szCs w:val="24"/>
-              </w:rPr>
-              <w:t xml:space="preserve">There must be </w:t>
-            </w:r>
-            <w:r>
-              <w:rPr>
-                <w:rFonts w:ascii="Times New Roman" w:hAnsi="Times New Roman" w:cs="Times New Roman"/>
-                <w:i/>
-                <w:iCs/>
-                <w:sz w:val="24"/>
-                <w:szCs w:val="24"/>
-              </w:rPr>
-              <w:t>Stack</w:t>
-            </w:r>
-            <w:r>
-              <w:rPr>
-                <w:rFonts w:ascii="Times New Roman" w:hAnsi="Times New Roman" w:cs="Times New Roman"/>
-                <w:i/>
-                <w:iCs/>
-                <w:sz w:val="24"/>
-                <w:szCs w:val="24"/>
-              </w:rPr>
-              <w:t>}</w:t>
-            </w:r>
-            <w:r>
-              <w:rPr>
-                <w:rFonts w:ascii="Times New Roman" w:hAnsi="Times New Roman" w:cs="Times New Roman"/>
-                <w:i/>
-                <w:iCs/>
-                <w:sz w:val="24"/>
-                <w:szCs w:val="24"/>
-              </w:rPr>
-              <w:t>.</w:t>
-            </w:r>
-          </w:p>
-          <w:p>
-            <w:pPr>
-              <w:spacing w:line="276" w:lineRule="auto"/>
-              <w:rPr>
-                <w:rFonts w:ascii="Times New Roman" w:hAnsi="Times New Roman" w:cs="Times New Roman"/>
-                <w:i/>
-                <w:iCs/>
-                <w:sz w:val="24"/>
-                <w:szCs w:val="24"/>
-              </w:rPr>
-            </w:pPr>
-            <w:r>
-              <w:rPr>
-                <w:rFonts w:ascii="Times New Roman" w:hAnsi="Times New Roman" w:cs="Times New Roman"/>
-                <w:i/>
-                <w:iCs/>
-                <w:sz w:val="24"/>
-                <w:szCs w:val="24"/>
-              </w:rPr>
-              <w:t>{</w:t>
-            </w:r>
-            <w:r>
-              <w:rPr>
-                <w:rFonts w:ascii="Times New Roman" w:hAnsi="Times New Roman" w:cs="Times New Roman"/>
-                <w:i/>
-                <w:iCs/>
-                <w:sz w:val="24"/>
-                <w:szCs w:val="24"/>
-              </w:rPr>
-              <w:t xml:space="preserve">Post: </w:t>
-            </w:r>
-            <w:r>
-              <w:rPr>
-                <w:rFonts w:ascii="Times New Roman" w:hAnsi="Times New Roman" w:cs="Times New Roman"/>
-                <w:i/>
-                <w:iCs/>
-                <w:sz w:val="24"/>
-                <w:szCs w:val="24"/>
-              </w:rPr>
-              <w:t xml:space="preserve">Returns </w:t>
-            </w:r>
-            <w:r>
-              <w:rPr>
-                <w:rFonts w:ascii="Times New Roman" w:hAnsi="Times New Roman" w:cs="Times New Roman"/>
-                <w:i/>
-                <w:iCs/>
-                <w:sz w:val="24"/>
-                <w:szCs w:val="24"/>
-              </w:rPr>
-              <w:t xml:space="preserve">the updated </w:t>
-            </w:r>
-            <w:r>
-              <w:rPr>
-                <w:rFonts w:ascii="Times New Roman" w:hAnsi="Times New Roman" w:cs="Times New Roman"/>
-                <w:i/>
-                <w:iCs/>
-                <w:sz w:val="24"/>
-                <w:szCs w:val="24"/>
-              </w:rPr>
-              <w:t>Stack</w:t>
-            </w:r>
-            <w:r>
-              <w:rPr>
-                <w:rFonts w:ascii="Times New Roman" w:hAnsi="Times New Roman" w:cs="Times New Roman"/>
-                <w:i/>
-                <w:iCs/>
-                <w:sz w:val="24"/>
-                <w:szCs w:val="24"/>
-              </w:rPr>
-              <w:t xml:space="preserve"> and the element removed</w:t>
-            </w:r>
-            <w:r>
-              <w:rPr>
-                <w:rFonts w:ascii="Times New Roman" w:hAnsi="Times New Roman" w:cs="Times New Roman"/>
-                <w:i/>
-                <w:iCs/>
-                <w:sz w:val="24"/>
-                <w:szCs w:val="24"/>
-              </w:rPr>
-              <w:t>.</w:t>
-            </w:r>
-            <w:r>
-              <w:rPr>
-                <w:rFonts w:ascii="Times New Roman" w:hAnsi="Times New Roman" w:cs="Times New Roman"/>
-                <w:i/>
-                <w:iCs/>
-                <w:sz w:val="24"/>
-                <w:szCs w:val="24"/>
-              </w:rPr>
-              <w:t>}</w:t>
-            </w:r>
-          </w:p>
-          <w:p>
-            <w:pPr>
-              <w:spacing w:line="276" w:lineRule="auto"/>
-              <w:rPr>
-                <w:rFonts w:ascii="Times New Roman" w:hAnsi="Times New Roman" w:cs="Times New Roman"/>
-                <w:i/>
-                <w:iCs/>
-                <w:sz w:val="24"/>
-                <w:szCs w:val="24"/>
-              </w:rPr>
-            </w:pPr>
-          </w:p>
-          <w:p>
-            <w:pPr>
-              <w:spacing w:line="276" w:lineRule="auto"/>
-              <w:rPr>
-                <w:rFonts w:ascii="Times New Roman" w:hAnsi="Times New Roman" w:cs="Times New Roman"/>
-                <w:b/>
-                <w:bCs/>
-                <w:sz w:val="24"/>
-                <w:szCs w:val="24"/>
-              </w:rPr>
-            </w:pPr>
-            <w:proofErr w:type="spellStart"/>
-            <w:r>
-              <w:rPr>
-                <w:rFonts w:ascii="Times New Roman" w:hAnsi="Times New Roman" w:cs="Times New Roman"/>
-                <w:b/>
-                <w:bCs/>
-                <w:sz w:val="24"/>
-                <w:szCs w:val="24"/>
-              </w:rPr>
-              <w:t>FirstElement</w:t>
-            </w:r>
-            <w:proofErr w:type="spellEnd"/>
             <w:r>
               <w:rPr>
                 <w:rFonts w:ascii="Times New Roman" w:hAnsi="Times New Roman" w:cs="Times New Roman"/>

</xml_diff>